<commit_message>
feat: replace header and body images
</commit_message>
<xml_diff>
--- a/office/test/Template.docx
+++ b/office/test/Template.docx
@@ -16,21 +16,7 @@
           <w:rtl w:val="0"/>
           <w:lang w:val="en-US"/>
         </w:rPr>
-        <w:t xml:space="preserve">Docu Stream is a </w:t>
-      </w:r>
-      <w:r>
-        <w:rPr>
-          <w:rtl w:val="0"/>
-          <w:lang w:val="en-US"/>
-        </w:rPr>
-        <w:t>template engine for multiple documents</w:t>
-      </w:r>
-      <w:r>
-        <w:rPr>
-          <w:rtl w:val="0"/>
-          <w:lang w:val="en-US"/>
-        </w:rPr>
-        <w:t xml:space="preserve"> created by</w:t>
+        <w:t>Docu Stream is a template engine for multiple documents created by</w:t>
       </w:r>
       <w:r>
         <w:rPr>
@@ -50,23 +36,178 @@
           <w:rtl w:val="0"/>
           <w:lang w:val="en-US"/>
         </w:rPr>
-        <w:t>{{Company Name}}</w:t>
+        <w:t>{{Company Name}}.</w:t>
       </w:r>
       <w:r>
         <w:rPr>
+          <w:rFonts w:ascii="Times New Roman" w:cs="Times New Roman" w:hAnsi="Times New Roman" w:eastAsia="Times New Roman"/>
           <w:b w:val="1"/>
           <w:bCs w:val="1"/>
           <w:sz w:val="28"/>
           <w:szCs w:val="28"/>
-          <w:rtl w:val="0"/>
-          <w:lang w:val="en-US"/>
         </w:rPr>
-        <w:t>.</w:t>
+        <w:drawing xmlns:a="http://schemas.openxmlformats.org/drawingml/2006/main">
+          <wp:anchor distT="152400" distB="152400" distL="152400" distR="152400" simplePos="0" relativeHeight="251659264" behindDoc="0" locked="0" layoutInCell="1" allowOverlap="1">
+            <wp:simplePos x="0" y="0"/>
+            <wp:positionH relativeFrom="page">
+              <wp:posOffset>796291</wp:posOffset>
+            </wp:positionH>
+            <wp:positionV relativeFrom="line">
+              <wp:posOffset>1267844</wp:posOffset>
+            </wp:positionV>
+            <wp:extent cx="1959106" cy="1731990"/>
+            <wp:effectExtent l="0" t="0" r="0" b="0"/>
+            <wp:wrapThrough wrapText="bothSides" distL="152400" distR="152400">
+              <wp:wrapPolygon edited="1">
+                <wp:start x="2341" y="7492"/>
+                <wp:lineTo x="2341" y="10236"/>
+                <wp:lineTo x="6307" y="10260"/>
+                <wp:lineTo x="6180" y="10594"/>
+                <wp:lineTo x="4324" y="10594"/>
+                <wp:lineTo x="4324" y="11119"/>
+                <wp:lineTo x="6138" y="11143"/>
+                <wp:lineTo x="6075" y="11477"/>
+                <wp:lineTo x="4155" y="11453"/>
+                <wp:lineTo x="4324" y="11119"/>
+                <wp:lineTo x="4324" y="10594"/>
+                <wp:lineTo x="2109" y="10594"/>
+                <wp:lineTo x="2341" y="10236"/>
+                <wp:lineTo x="2341" y="7492"/>
+                <wp:lineTo x="3607" y="7492"/>
+                <wp:lineTo x="3607" y="9353"/>
+                <wp:lineTo x="6729" y="9353"/>
+                <wp:lineTo x="6539" y="9711"/>
+                <wp:lineTo x="3396" y="9663"/>
+                <wp:lineTo x="3607" y="9353"/>
+                <wp:lineTo x="3607" y="7492"/>
+                <wp:lineTo x="10230" y="7492"/>
+                <wp:lineTo x="11201" y="7564"/>
+                <wp:lineTo x="11960" y="7898"/>
+                <wp:lineTo x="12593" y="8470"/>
+                <wp:lineTo x="13057" y="9234"/>
+                <wp:lineTo x="13099" y="9496"/>
+                <wp:lineTo x="11412" y="9973"/>
+                <wp:lineTo x="11011" y="9544"/>
+                <wp:lineTo x="10462" y="9329"/>
+                <wp:lineTo x="9830" y="9401"/>
+                <wp:lineTo x="9239" y="9783"/>
+                <wp:lineTo x="8859" y="10212"/>
+                <wp:lineTo x="8606" y="10785"/>
+                <wp:lineTo x="8543" y="11524"/>
+                <wp:lineTo x="8648" y="12121"/>
+                <wp:lineTo x="8965" y="12598"/>
+                <wp:lineTo x="9387" y="12908"/>
+                <wp:lineTo x="10083" y="13004"/>
+                <wp:lineTo x="10652" y="12789"/>
+                <wp:lineTo x="11116" y="12359"/>
+                <wp:lineTo x="11348" y="12001"/>
+                <wp:lineTo x="9555" y="11954"/>
+                <wp:lineTo x="9577" y="11644"/>
+                <wp:lineTo x="10062" y="10546"/>
+                <wp:lineTo x="12930" y="10498"/>
+                <wp:lineTo x="13226" y="9711"/>
+                <wp:lineTo x="13816" y="8828"/>
+                <wp:lineTo x="14449" y="8232"/>
+                <wp:lineTo x="15314" y="7778"/>
+                <wp:lineTo x="16390" y="7564"/>
+                <wp:lineTo x="16580" y="7582"/>
+                <wp:lineTo x="16580" y="9353"/>
+                <wp:lineTo x="16010" y="9377"/>
+                <wp:lineTo x="15314" y="9735"/>
+                <wp:lineTo x="14892" y="10212"/>
+                <wp:lineTo x="14618" y="10880"/>
+                <wp:lineTo x="14555" y="11620"/>
+                <wp:lineTo x="14745" y="12240"/>
+                <wp:lineTo x="15103" y="12693"/>
+                <wp:lineTo x="15673" y="12980"/>
+                <wp:lineTo x="16411" y="12956"/>
+                <wp:lineTo x="17107" y="12550"/>
+                <wp:lineTo x="17529" y="12049"/>
+                <wp:lineTo x="17782" y="11405"/>
+                <wp:lineTo x="17782" y="10498"/>
+                <wp:lineTo x="17508" y="9902"/>
+                <wp:lineTo x="17065" y="9496"/>
+                <wp:lineTo x="16580" y="9353"/>
+                <wp:lineTo x="16580" y="7582"/>
+                <wp:lineTo x="17381" y="7659"/>
+                <wp:lineTo x="18077" y="7969"/>
+                <wp:lineTo x="18816" y="8613"/>
+                <wp:lineTo x="19280" y="9377"/>
+                <wp:lineTo x="19491" y="10140"/>
+                <wp:lineTo x="19491" y="11548"/>
+                <wp:lineTo x="19195" y="12503"/>
+                <wp:lineTo x="18710" y="13314"/>
+                <wp:lineTo x="18141" y="13934"/>
+                <wp:lineTo x="17339" y="14483"/>
+                <wp:lineTo x="16411" y="14793"/>
+                <wp:lineTo x="15441" y="14841"/>
+                <wp:lineTo x="14534" y="14578"/>
+                <wp:lineTo x="13880" y="14149"/>
+                <wp:lineTo x="13268" y="13457"/>
+                <wp:lineTo x="12909" y="12646"/>
+                <wp:lineTo x="12888" y="12598"/>
+                <wp:lineTo x="12319" y="13505"/>
+                <wp:lineTo x="11686" y="14149"/>
+                <wp:lineTo x="10969" y="14578"/>
+                <wp:lineTo x="10125" y="14817"/>
+                <wp:lineTo x="9070" y="14793"/>
+                <wp:lineTo x="8205" y="14435"/>
+                <wp:lineTo x="7509" y="13839"/>
+                <wp:lineTo x="7066" y="13147"/>
+                <wp:lineTo x="6813" y="12383"/>
+                <wp:lineTo x="6750" y="11262"/>
+                <wp:lineTo x="6961" y="10260"/>
+                <wp:lineTo x="7425" y="9305"/>
+                <wp:lineTo x="8121" y="8446"/>
+                <wp:lineTo x="8880" y="7898"/>
+                <wp:lineTo x="9809" y="7564"/>
+                <wp:lineTo x="10230" y="7492"/>
+                <wp:lineTo x="2341" y="7492"/>
+              </wp:wrapPolygon>
+            </wp:wrapThrough>
+            <wp:docPr id="1073741826" name="officeArt object" descr="{{Company Logo}}"/>
+            <wp:cNvGraphicFramePr/>
+            <a:graphic xmlns:a="http://schemas.openxmlformats.org/drawingml/2006/main">
+              <a:graphicData uri="http://schemas.openxmlformats.org/drawingml/2006/picture">
+                <pic:pic xmlns:pic="http://schemas.openxmlformats.org/drawingml/2006/picture">
+                  <pic:nvPicPr>
+                    <pic:cNvPr id="1073741826" name="{{Company Logo}}" descr="{{Company Logo}}"/>
+                    <pic:cNvPicPr>
+                      <a:picLocks noChangeAspect="1"/>
+                    </pic:cNvPicPr>
+                  </pic:nvPicPr>
+                  <pic:blipFill>
+                    <a:blip r:embed="rId4">
+                      <a:extLst/>
+                    </a:blip>
+                    <a:stretch>
+                      <a:fillRect/>
+                    </a:stretch>
+                  </pic:blipFill>
+                  <pic:spPr>
+                    <a:xfrm>
+                      <a:off x="0" y="0"/>
+                      <a:ext cx="1959106" cy="1731990"/>
+                    </a:xfrm>
+                    <a:prstGeom prst="rect">
+                      <a:avLst/>
+                    </a:prstGeom>
+                    <a:ln w="12700" cap="flat">
+                      <a:noFill/>
+                      <a:miter lim="400000"/>
+                    </a:ln>
+                    <a:effectLst/>
+                  </pic:spPr>
+                </pic:pic>
+              </a:graphicData>
+            </a:graphic>
+          </wp:anchor>
+        </w:drawing>
       </w:r>
     </w:p>
     <w:sectPr>
-      <w:headerReference w:type="default" r:id="rId4"/>
-      <w:footerReference w:type="default" r:id="rId5"/>
+      <w:headerReference w:type="default" r:id="rId5"/>
+      <w:footerReference w:type="default" r:id="rId6"/>
       <w:pgSz w:w="12240" w:h="15840" w:orient="portrait"/>
       <w:pgMar w:top="1440" w:right="1440" w:bottom="1440" w:left="1440" w:header="720" w:footer="720"/>
       <w:pgNumType w:start="1"/>
@@ -98,7 +239,57 @@
   </w:p>
   <w:p>
     <w:pPr>
-      <w:pStyle w:val="Body A"/>
+      <w:pStyle w:val="Title"/>
+      <w:jc w:val="center"/>
+    </w:pPr>
+    <w:r>
+      <w:drawing xmlns:a="http://schemas.openxmlformats.org/drawingml/2006/main">
+        <wp:inline distT="0" distB="0" distL="0" distR="0">
+          <wp:extent cx="1768933" cy="2021847"/>
+          <wp:effectExtent l="0" t="0" r="0" b="0"/>
+          <wp:docPr id="1073741825" name="officeArt object" descr="{{Company Logo}}"/>
+          <wp:cNvGraphicFramePr/>
+          <a:graphic xmlns:a="http://schemas.openxmlformats.org/drawingml/2006/main">
+            <a:graphicData uri="http://schemas.openxmlformats.org/drawingml/2006/picture">
+              <pic:pic xmlns:pic="http://schemas.openxmlformats.org/drawingml/2006/picture">
+                <pic:nvPicPr>
+                  <pic:cNvPr id="1073741825" name="{{Company Logo}}" descr="{{Company Logo}}"/>
+                  <pic:cNvPicPr>
+                    <a:picLocks noChangeAspect="1"/>
+                  </pic:cNvPicPr>
+                </pic:nvPicPr>
+                <pic:blipFill>
+                  <a:blip r:embed="rId1">
+                    <a:extLst/>
+                  </a:blip>
+                  <a:stretch>
+                    <a:fillRect/>
+                  </a:stretch>
+                </pic:blipFill>
+                <pic:spPr>
+                  <a:xfrm>
+                    <a:off x="0" y="0"/>
+                    <a:ext cx="1768933" cy="2021847"/>
+                  </a:xfrm>
+                  <a:prstGeom prst="rect">
+                    <a:avLst/>
+                  </a:prstGeom>
+                  <a:ln w="12700" cap="flat">
+                    <a:noFill/>
+                    <a:miter lim="400000"/>
+                  </a:ln>
+                  <a:effectLst/>
+                </pic:spPr>
+              </pic:pic>
+            </a:graphicData>
+          </a:graphic>
+        </wp:inline>
+      </w:drawing>
+    </w:r>
+  </w:p>
+  <w:p>
+    <w:pPr>
+      <w:pStyle w:val="Title"/>
       <w:jc w:val="center"/>
     </w:pPr>
   </w:p>
@@ -275,7 +466,7 @@
   </w:style>
   <w:style w:type="paragraph" w:styleId="Title">
     <w:name w:val="Title"/>
-    <w:next w:val="Body"/>
+    <w:next w:val="Title"/>
     <w:pPr>
       <w:keepNext w:val="1"/>
       <w:keepLines w:val="0"/>
@@ -306,59 +497,13 @@
       <w:position w:val="0"/>
       <w:sz w:val="60"/>
       <w:szCs w:val="60"/>
-      <w:u w:val="none"/>
-      <w:shd w:val="nil" w:color="auto" w:fill="auto"/>
-      <w:vertAlign w:val="baseline"/>
-      <w:lang w:val="en-US"/>
-      <w14:textOutline>
-        <w14:noFill/>
-      </w14:textOutline>
-      <w14:textFill>
-        <w14:solidFill>
-          <w14:srgbClr w14:val="000000"/>
-        </w14:solidFill>
-      </w14:textFill>
-    </w:rPr>
-  </w:style>
-  <w:style w:type="paragraph" w:styleId="Body">
-    <w:name w:val="Body"/>
-    <w:next w:val="Body"/>
-    <w:pPr>
-      <w:keepNext w:val="0"/>
-      <w:keepLines w:val="0"/>
-      <w:pageBreakBefore w:val="0"/>
-      <w:widowControl w:val="1"/>
-      <w:shd w:val="clear" w:color="auto" w:fill="auto"/>
-      <w:suppressAutoHyphens w:val="0"/>
-      <w:bidi w:val="0"/>
-      <w:spacing w:before="0" w:after="0" w:line="240" w:lineRule="auto"/>
-      <w:ind w:left="0" w:right="0" w:firstLine="0"/>
-      <w:jc w:val="left"/>
-      <w:outlineLvl w:val="9"/>
-    </w:pPr>
-    <w:rPr>
-      <w:rFonts w:ascii="Times New Roman" w:cs="Arial Unicode MS" w:hAnsi="Times New Roman" w:eastAsia="Arial Unicode MS"/>
-      <w:b w:val="0"/>
-      <w:bCs w:val="0"/>
-      <w:i w:val="0"/>
-      <w:iCs w:val="0"/>
-      <w:caps w:val="0"/>
-      <w:smallCaps w:val="0"/>
-      <w:strike w:val="0"/>
-      <w:dstrike w:val="0"/>
-      <w:outline w:val="0"/>
-      <w:color w:val="000000"/>
-      <w:spacing w:val="0"/>
-      <w:kern w:val="0"/>
-      <w:position w:val="0"/>
-      <w:sz w:val="24"/>
-      <w:szCs w:val="24"/>
       <w:u w:val="none" w:color="000000"/>
       <w:shd w:val="nil" w:color="auto" w:fill="auto"/>
       <w:vertAlign w:val="baseline"/>
       <w:lang w:val="en-US"/>
-      <w14:textOutline>
+      <w14:textOutline w14:w="12700" w14:cap="flat">
         <w14:noFill/>
+        <w14:miter w14:lim="400000"/>
       </w14:textOutline>
       <w14:textFill>
         <w14:solidFill>

</xml_diff>

<commit_message>
feat: add footer replacemenent
</commit_message>
<xml_diff>
--- a/office/test/Template.docx
+++ b/office/test/Template.docx
@@ -1,185 +1,240 @@
 
 <file path=word/document.xml><?xml version="1.0" encoding="utf-8"?>
-<w:document xmlns:r="http://schemas.openxmlformats.org/officeDocument/2006/relationships" xmlns:wp="http://schemas.openxmlformats.org/drawingml/2006/wordprocessingDrawing" xmlns:w="http://schemas.openxmlformats.org/wordprocessingml/2006/main" xmlns:w10="urn:schemas-microsoft-com:office:word" xmlns:w14="http://schemas.microsoft.com/office/word/2010/wordml" xmlns:wps="http://schemas.microsoft.com/office/word/2010/wordprocessingShape" xmlns:wpg="http://schemas.microsoft.com/office/word/2010/wordprocessingGroup" xmlns:mc="http://schemas.openxmlformats.org/markup-compatibility/2006" xmlns:v="urn:schemas-microsoft-com:vml" xmlns:o="urn:schemas-microsoft-com:office:office" xmlns:m="http://schemas.openxmlformats.org/officeDocument/2006/math" mc:Ignorable="w14">
+<w:document xmlns:mc="http://schemas.openxmlformats.org/markup-compatibility/2006" xmlns:o="urn:schemas-microsoft-com:office:office" xmlns:r="http://schemas.openxmlformats.org/officeDocument/2006/relationships" xmlns:m="http://schemas.openxmlformats.org/officeDocument/2006/math" xmlns:v="urn:schemas-microsoft-com:vml" xmlns:wp="http://schemas.openxmlformats.org/drawingml/2006/wordprocessingDrawing" xmlns:w10="urn:schemas-microsoft-com:office:word" xmlns:w="http://schemas.openxmlformats.org/wordprocessingml/2006/main" xmlns:wne="http://schemas.microsoft.com/office/word/2006/wordml" xmlns:sl="http://schemas.openxmlformats.org/schemaLibrary/2006/main" xmlns:a="http://schemas.openxmlformats.org/drawingml/2006/main" xmlns:pic="http://schemas.openxmlformats.org/drawingml/2006/picture" xmlns:c="http://schemas.openxmlformats.org/drawingml/2006/chart" xmlns:lc="http://schemas.openxmlformats.org/drawingml/2006/lockedCanvas" xmlns:dgm="http://schemas.openxmlformats.org/drawingml/2006/diagram" xmlns:wps="http://schemas.microsoft.com/office/word/2010/wordprocessingShape" xmlns:wpg="http://schemas.microsoft.com/office/word/2010/wordprocessingGroup" xmlns:w14="http://schemas.microsoft.com/office/word/2010/wordml" xmlns:w15="http://schemas.microsoft.com/office/word/2012/wordml" xmlns:w16="http://schemas.microsoft.com/office/word/2018/wordml" xmlns:w16cex="http://schemas.microsoft.com/office/word/2018/wordml/cex" xmlns:w16cid="http://schemas.microsoft.com/office/word/2016/wordml/cid" xmlns="http://schemas.microsoft.com/office/tasks/2019/documenttasks" xmlns:cr="http://schemas.microsoft.com/office/comments/2020/reactions">
   <w:body>
     <w:p>
       <w:pPr>
-        <w:pStyle w:val="Body A"/>
-      </w:pPr>
-    </w:p>
-    <w:p>
-      <w:pPr>
-        <w:pStyle w:val="Body A"/>
+        <w:keepNext w:val="0"/>
+        <w:keepLines w:val="0"/>
+        <w:pageBreakBefore w:val="0"/>
+        <w:widowControl w:val="1"/>
+        <w:pBdr>
+          <w:top w:space="0" w:sz="0" w:val="nil"/>
+          <w:left w:space="0" w:sz="0" w:val="nil"/>
+          <w:bottom w:space="0" w:sz="0" w:val="nil"/>
+          <w:right w:space="0" w:sz="0" w:val="nil"/>
+          <w:between w:space="0" w:sz="0" w:val="nil"/>
+        </w:pBdr>
+        <w:shd w:fill="auto" w:val="clear"/>
+        <w:spacing w:after="0" w:before="0" w:line="276" w:lineRule="auto"/>
+        <w:ind w:left="0" w:right="0" w:firstLine="0"/>
+        <w:jc w:val="left"/>
+        <w:rPr>
+          <w:rFonts w:ascii="Arial" w:cs="Arial" w:eastAsia="Arial" w:hAnsi="Arial"/>
+          <w:b w:val="0"/>
+          <w:i w:val="0"/>
+          <w:smallCaps w:val="0"/>
+          <w:strike w:val="0"/>
+          <w:color w:val="000000"/>
+          <w:sz w:val="22"/>
+          <w:szCs w:val="22"/>
+          <w:u w:val="none"/>
+          <w:shd w:fill="auto" w:val="clear"/>
+          <w:vertAlign w:val="baseline"/>
+        </w:rPr>
       </w:pPr>
       <w:r>
         <w:rPr>
           <w:rtl w:val="0"/>
-          <w:lang w:val="en-US"/>
         </w:rPr>
-        <w:t>Docu Stream is a template engine for multiple documents created by</w:t>
+      </w:r>
+    </w:p>
+    <w:p>
+      <w:pPr>
+        <w:keepNext w:val="0"/>
+        <w:keepLines w:val="0"/>
+        <w:pageBreakBefore w:val="0"/>
+        <w:widowControl w:val="1"/>
+        <w:pBdr>
+          <w:top w:space="0" w:sz="0" w:val="nil"/>
+          <w:left w:space="0" w:sz="0" w:val="nil"/>
+          <w:bottom w:space="0" w:sz="0" w:val="nil"/>
+          <w:right w:space="0" w:sz="0" w:val="nil"/>
+          <w:between w:space="0" w:sz="0" w:val="nil"/>
+        </w:pBdr>
+        <w:shd w:fill="auto" w:val="clear"/>
+        <w:spacing w:after="0" w:before="0" w:line="276" w:lineRule="auto"/>
+        <w:ind w:left="0" w:right="0" w:firstLine="0"/>
+        <w:jc w:val="left"/>
+        <w:rPr>
+          <w:rFonts w:ascii="Arial" w:cs="Arial" w:eastAsia="Arial" w:hAnsi="Arial"/>
+          <w:b w:val="1"/>
+          <w:i w:val="0"/>
+          <w:smallCaps w:val="0"/>
+          <w:strike w:val="0"/>
+          <w:color w:val="000000"/>
+          <w:sz w:val="28"/>
+          <w:szCs w:val="28"/>
+          <w:u w:val="none"/>
+          <w:shd w:fill="auto" w:val="clear"/>
+          <w:vertAlign w:val="baseline"/>
+        </w:rPr>
+      </w:pPr>
+      <w:r>
+        <w:rPr>
+          <w:rFonts w:ascii="Arial" w:cs="Arial" w:eastAsia="Arial" w:hAnsi="Arial"/>
+          <w:b w:val="0"/>
+          <w:i w:val="0"/>
+          <w:smallCaps w:val="0"/>
+          <w:strike w:val="0"/>
+          <w:color w:val="000000"/>
+          <w:sz w:val="22"/>
+          <w:szCs w:val="22"/>
+          <w:u w:val="none"/>
+          <w:shd w:fill="auto" w:val="clear"/>
+          <w:vertAlign w:val="baseline"/>
+          <w:rtl w:val="0"/>
+        </w:rPr>
+        <w:t xml:space="preserve">Docu Stream is a template engine for multiple documents created by</w:t>
       </w:r>
       <w:r>
         <w:rPr>
+          <w:rFonts w:ascii="Arial" w:cs="Arial" w:eastAsia="Arial" w:hAnsi="Arial"/>
+          <w:b w:val="0"/>
+          <w:i w:val="0"/>
+          <w:smallCaps w:val="0"/>
+          <w:strike w:val="0"/>
+          <w:color w:val="000000"/>
           <w:sz w:val="28"/>
           <w:szCs w:val="28"/>
+          <w:u w:val="none"/>
+          <w:shd w:fill="auto" w:val="clear"/>
+          <w:vertAlign w:val="baseline"/>
           <w:rtl w:val="0"/>
-          <w:lang w:val="en-US"/>
         </w:rPr>
         <w:t xml:space="preserve"> </w:t>
       </w:r>
       <w:r>
         <w:rPr>
+          <w:rFonts w:ascii="Arial" w:cs="Arial" w:eastAsia="Arial" w:hAnsi="Arial"/>
           <w:b w:val="1"/>
-          <w:bCs w:val="1"/>
+          <w:i w:val="0"/>
+          <w:smallCaps w:val="0"/>
+          <w:strike w:val="0"/>
+          <w:color w:val="000000"/>
           <w:sz w:val="28"/>
           <w:szCs w:val="28"/>
+          <w:u w:val="none"/>
+          <w:shd w:fill="auto" w:val="clear"/>
+          <w:vertAlign w:val="baseline"/>
           <w:rtl w:val="0"/>
-          <w:lang w:val="en-US"/>
         </w:rPr>
-        <w:t>{{Company Name}}.</w:t>
+        <w:t xml:space="preserve">{{Company Name}}.</w:t>
       </w:r>
-      <w:r>
+    </w:p>
+    <w:p>
+      <w:pPr>
+        <w:keepNext w:val="0"/>
+        <w:keepLines w:val="0"/>
+        <w:pageBreakBefore w:val="0"/>
+        <w:widowControl w:val="1"/>
+        <w:pBdr>
+          <w:top w:space="0" w:sz="0" w:val="nil"/>
+          <w:left w:space="0" w:sz="0" w:val="nil"/>
+          <w:bottom w:space="0" w:sz="0" w:val="nil"/>
+          <w:right w:space="0" w:sz="0" w:val="nil"/>
+          <w:between w:space="0" w:sz="0" w:val="nil"/>
+        </w:pBdr>
+        <w:shd w:fill="auto" w:val="clear"/>
+        <w:spacing w:after="0" w:before="0" w:line="276" w:lineRule="auto"/>
+        <w:ind w:left="0" w:right="0" w:firstLine="0"/>
+        <w:jc w:val="left"/>
         <w:rPr>
-          <w:rFonts w:ascii="Times New Roman" w:cs="Times New Roman" w:hAnsi="Times New Roman" w:eastAsia="Times New Roman"/>
+          <w:rFonts w:ascii="Arial" w:cs="Arial" w:eastAsia="Arial" w:hAnsi="Arial"/>
           <w:b w:val="1"/>
-          <w:bCs w:val="1"/>
           <w:sz w:val="28"/>
           <w:szCs w:val="28"/>
         </w:rPr>
-        <w:drawing xmlns:a="http://schemas.openxmlformats.org/drawingml/2006/main">
-          <wp:anchor distT="152400" distB="152400" distL="152400" distR="152400" simplePos="0" relativeHeight="251659264" behindDoc="0" locked="0" layoutInCell="1" allowOverlap="1">
-            <wp:simplePos x="0" y="0"/>
-            <wp:positionH relativeFrom="page">
-              <wp:posOffset>796291</wp:posOffset>
-            </wp:positionH>
-            <wp:positionV relativeFrom="line">
-              <wp:posOffset>1267844</wp:posOffset>
-            </wp:positionV>
-            <wp:extent cx="1959106" cy="1731990"/>
-            <wp:effectExtent l="0" t="0" r="0" b="0"/>
-            <wp:wrapThrough wrapText="bothSides" distL="152400" distR="152400">
-              <wp:wrapPolygon edited="1">
-                <wp:start x="2341" y="7492"/>
-                <wp:lineTo x="2341" y="10236"/>
-                <wp:lineTo x="6307" y="10260"/>
-                <wp:lineTo x="6180" y="10594"/>
-                <wp:lineTo x="4324" y="10594"/>
-                <wp:lineTo x="4324" y="11119"/>
-                <wp:lineTo x="6138" y="11143"/>
-                <wp:lineTo x="6075" y="11477"/>
-                <wp:lineTo x="4155" y="11453"/>
-                <wp:lineTo x="4324" y="11119"/>
-                <wp:lineTo x="4324" y="10594"/>
-                <wp:lineTo x="2109" y="10594"/>
-                <wp:lineTo x="2341" y="10236"/>
-                <wp:lineTo x="2341" y="7492"/>
-                <wp:lineTo x="3607" y="7492"/>
-                <wp:lineTo x="3607" y="9353"/>
-                <wp:lineTo x="6729" y="9353"/>
-                <wp:lineTo x="6539" y="9711"/>
-                <wp:lineTo x="3396" y="9663"/>
-                <wp:lineTo x="3607" y="9353"/>
-                <wp:lineTo x="3607" y="7492"/>
-                <wp:lineTo x="10230" y="7492"/>
-                <wp:lineTo x="11201" y="7564"/>
-                <wp:lineTo x="11960" y="7898"/>
-                <wp:lineTo x="12593" y="8470"/>
-                <wp:lineTo x="13057" y="9234"/>
-                <wp:lineTo x="13099" y="9496"/>
-                <wp:lineTo x="11412" y="9973"/>
-                <wp:lineTo x="11011" y="9544"/>
-                <wp:lineTo x="10462" y="9329"/>
-                <wp:lineTo x="9830" y="9401"/>
-                <wp:lineTo x="9239" y="9783"/>
-                <wp:lineTo x="8859" y="10212"/>
-                <wp:lineTo x="8606" y="10785"/>
-                <wp:lineTo x="8543" y="11524"/>
-                <wp:lineTo x="8648" y="12121"/>
-                <wp:lineTo x="8965" y="12598"/>
-                <wp:lineTo x="9387" y="12908"/>
-                <wp:lineTo x="10083" y="13004"/>
-                <wp:lineTo x="10652" y="12789"/>
-                <wp:lineTo x="11116" y="12359"/>
-                <wp:lineTo x="11348" y="12001"/>
-                <wp:lineTo x="9555" y="11954"/>
-                <wp:lineTo x="9577" y="11644"/>
-                <wp:lineTo x="10062" y="10546"/>
-                <wp:lineTo x="12930" y="10498"/>
-                <wp:lineTo x="13226" y="9711"/>
-                <wp:lineTo x="13816" y="8828"/>
-                <wp:lineTo x="14449" y="8232"/>
-                <wp:lineTo x="15314" y="7778"/>
-                <wp:lineTo x="16390" y="7564"/>
-                <wp:lineTo x="16580" y="7582"/>
-                <wp:lineTo x="16580" y="9353"/>
-                <wp:lineTo x="16010" y="9377"/>
-                <wp:lineTo x="15314" y="9735"/>
-                <wp:lineTo x="14892" y="10212"/>
-                <wp:lineTo x="14618" y="10880"/>
-                <wp:lineTo x="14555" y="11620"/>
-                <wp:lineTo x="14745" y="12240"/>
-                <wp:lineTo x="15103" y="12693"/>
-                <wp:lineTo x="15673" y="12980"/>
-                <wp:lineTo x="16411" y="12956"/>
-                <wp:lineTo x="17107" y="12550"/>
-                <wp:lineTo x="17529" y="12049"/>
-                <wp:lineTo x="17782" y="11405"/>
-                <wp:lineTo x="17782" y="10498"/>
-                <wp:lineTo x="17508" y="9902"/>
-                <wp:lineTo x="17065" y="9496"/>
-                <wp:lineTo x="16580" y="9353"/>
-                <wp:lineTo x="16580" y="7582"/>
-                <wp:lineTo x="17381" y="7659"/>
-                <wp:lineTo x="18077" y="7969"/>
-                <wp:lineTo x="18816" y="8613"/>
-                <wp:lineTo x="19280" y="9377"/>
-                <wp:lineTo x="19491" y="10140"/>
-                <wp:lineTo x="19491" y="11548"/>
-                <wp:lineTo x="19195" y="12503"/>
-                <wp:lineTo x="18710" y="13314"/>
-                <wp:lineTo x="18141" y="13934"/>
-                <wp:lineTo x="17339" y="14483"/>
-                <wp:lineTo x="16411" y="14793"/>
-                <wp:lineTo x="15441" y="14841"/>
-                <wp:lineTo x="14534" y="14578"/>
-                <wp:lineTo x="13880" y="14149"/>
-                <wp:lineTo x="13268" y="13457"/>
-                <wp:lineTo x="12909" y="12646"/>
-                <wp:lineTo x="12888" y="12598"/>
-                <wp:lineTo x="12319" y="13505"/>
-                <wp:lineTo x="11686" y="14149"/>
-                <wp:lineTo x="10969" y="14578"/>
-                <wp:lineTo x="10125" y="14817"/>
-                <wp:lineTo x="9070" y="14793"/>
-                <wp:lineTo x="8205" y="14435"/>
-                <wp:lineTo x="7509" y="13839"/>
-                <wp:lineTo x="7066" y="13147"/>
-                <wp:lineTo x="6813" y="12383"/>
-                <wp:lineTo x="6750" y="11262"/>
-                <wp:lineTo x="6961" y="10260"/>
-                <wp:lineTo x="7425" y="9305"/>
-                <wp:lineTo x="8121" y="8446"/>
-                <wp:lineTo x="8880" y="7898"/>
-                <wp:lineTo x="9809" y="7564"/>
-                <wp:lineTo x="10230" y="7492"/>
-                <wp:lineTo x="2341" y="7492"/>
-              </wp:wrapPolygon>
-            </wp:wrapThrough>
-            <wp:docPr id="1073741826" name="officeArt object" descr="{{Company Logo}}"/>
-            <wp:cNvGraphicFramePr/>
-            <a:graphic xmlns:a="http://schemas.openxmlformats.org/drawingml/2006/main">
+      </w:pPr>
+      <w:r>
+        <w:rPr>
+          <w:rtl w:val="0"/>
+        </w:rPr>
+      </w:r>
+    </w:p>
+    <w:p>
+      <w:pPr>
+        <w:keepNext w:val="0"/>
+        <w:keepLines w:val="0"/>
+        <w:pageBreakBefore w:val="0"/>
+        <w:widowControl w:val="1"/>
+        <w:pBdr>
+          <w:top w:space="0" w:sz="0" w:val="nil"/>
+          <w:left w:space="0" w:sz="0" w:val="nil"/>
+          <w:bottom w:space="0" w:sz="0" w:val="nil"/>
+          <w:right w:space="0" w:sz="0" w:val="nil"/>
+          <w:between w:space="0" w:sz="0" w:val="nil"/>
+        </w:pBdr>
+        <w:shd w:fill="auto" w:val="clear"/>
+        <w:spacing w:after="0" w:before="0" w:line="276" w:lineRule="auto"/>
+        <w:ind w:left="0" w:right="0" w:firstLine="0"/>
+        <w:jc w:val="left"/>
+        <w:rPr>
+          <w:rFonts w:ascii="Arial" w:cs="Arial" w:eastAsia="Arial" w:hAnsi="Arial"/>
+          <w:b w:val="1"/>
+          <w:sz w:val="28"/>
+          <w:szCs w:val="28"/>
+        </w:rPr>
+      </w:pPr>
+      <w:r>
+        <w:rPr>
+          <w:rtl w:val="0"/>
+        </w:rPr>
+      </w:r>
+    </w:p>
+    <w:p>
+      <w:pPr>
+        <w:keepNext w:val="0"/>
+        <w:keepLines w:val="0"/>
+        <w:pageBreakBefore w:val="0"/>
+        <w:widowControl w:val="1"/>
+        <w:pBdr>
+          <w:top w:space="0" w:sz="0" w:val="nil"/>
+          <w:left w:space="0" w:sz="0" w:val="nil"/>
+          <w:bottom w:space="0" w:sz="0" w:val="nil"/>
+          <w:right w:space="0" w:sz="0" w:val="nil"/>
+          <w:between w:space="0" w:sz="0" w:val="nil"/>
+        </w:pBdr>
+        <w:shd w:fill="auto" w:val="clear"/>
+        <w:spacing w:after="0" w:before="0" w:line="276" w:lineRule="auto"/>
+        <w:ind w:left="0" w:right="0" w:firstLine="0"/>
+        <w:jc w:val="left"/>
+        <w:rPr>
+          <w:rFonts w:ascii="Arial" w:cs="Arial" w:eastAsia="Arial" w:hAnsi="Arial"/>
+          <w:b w:val="0"/>
+          <w:i w:val="0"/>
+          <w:smallCaps w:val="0"/>
+          <w:strike w:val="0"/>
+          <w:color w:val="000000"/>
+          <w:sz w:val="22"/>
+          <w:szCs w:val="22"/>
+          <w:u w:val="none"/>
+          <w:shd w:fill="auto" w:val="clear"/>
+          <w:vertAlign w:val="baseline"/>
+        </w:rPr>
+      </w:pPr>
+      <w:r>
+        <w:rPr>
+          <w:rFonts w:ascii="Arial" w:cs="Arial" w:eastAsia="Arial" w:hAnsi="Arial"/>
+          <w:b w:val="1"/>
+          <w:sz w:val="28"/>
+          <w:szCs w:val="28"/>
+        </w:rPr>
+        <w:drawing>
+          <wp:inline distB="114300" distT="114300" distL="114300" distR="114300">
+            <wp:extent cx="2185988" cy="1935265"/>
+            <wp:effectExtent b="0" l="0" r="0" t="0"/>
+            <wp:docPr descr="{{Company Logo}}" id="1073741827" name="image2.png"/>
+            <a:graphic>
               <a:graphicData uri="http://schemas.openxmlformats.org/drawingml/2006/picture">
-                <pic:pic xmlns:pic="http://schemas.openxmlformats.org/drawingml/2006/picture">
+                <pic:pic>
                   <pic:nvPicPr>
-                    <pic:cNvPr id="1073741826" name="{{Company Logo}}" descr="{{Company Logo}}"/>
-                    <pic:cNvPicPr>
-                      <a:picLocks noChangeAspect="1"/>
-                    </pic:cNvPicPr>
+                    <pic:cNvPr descr="{{Company Logo}}" id="0" name="image2.png"/>
+                    <pic:cNvPicPr preferRelativeResize="0"/>
                   </pic:nvPicPr>
                   <pic:blipFill>
-                    <a:blip r:embed="rId4">
-                      <a:extLst/>
-                    </a:blip>
+                    <a:blip r:embed="rId7"/>
+                    <a:srcRect b="0" l="0" r="0" t="0"/>
                     <a:stretch>
                       <a:fillRect/>
                     </a:stretch>
@@ -187,81 +242,59 @@
                   <pic:spPr>
                     <a:xfrm>
                       <a:off x="0" y="0"/>
-                      <a:ext cx="1959106" cy="1731990"/>
+                      <a:ext cx="2185988" cy="1935265"/>
                     </a:xfrm>
-                    <a:prstGeom prst="rect">
-                      <a:avLst/>
-                    </a:prstGeom>
-                    <a:ln w="12700" cap="flat">
-                      <a:noFill/>
-                      <a:miter lim="400000"/>
-                    </a:ln>
-                    <a:effectLst/>
+                    <a:prstGeom prst="rect"/>
+                    <a:ln/>
                   </pic:spPr>
                 </pic:pic>
               </a:graphicData>
             </a:graphic>
-          </wp:anchor>
+          </wp:inline>
         </w:drawing>
+      </w:r>
+      <w:r>
+        <w:rPr>
+          <w:rtl w:val="0"/>
+        </w:rPr>
       </w:r>
     </w:p>
     <w:sectPr>
-      <w:headerReference w:type="default" r:id="rId5"/>
-      <w:footerReference w:type="default" r:id="rId6"/>
-      <w:pgSz w:w="12240" w:h="15840" w:orient="portrait"/>
-      <w:pgMar w:top="1440" w:right="1440" w:bottom="1440" w:left="1440" w:header="720" w:footer="720"/>
+      <w:headerReference r:id="rId8" w:type="default"/>
+      <w:footerReference r:id="rId9" w:type="default"/>
+      <w:pgSz w:h="15840" w:w="12240" w:orient="portrait"/>
+      <w:pgMar w:bottom="1440" w:top="1440" w:left="1440" w:right="1440" w:header="720" w:footer="720"/>
       <w:pgNumType w:start="1"/>
-      <w:bidi w:val="0"/>
     </w:sectPr>
   </w:body>
 </w:document>
 </file>
 
 <file path=word/footer1.xml><?xml version="1.0" encoding="utf-8"?>
-<w:ftr xmlns:r="http://schemas.openxmlformats.org/officeDocument/2006/relationships" xmlns:wp="http://schemas.openxmlformats.org/drawingml/2006/wordprocessingDrawing" xmlns:w="http://schemas.openxmlformats.org/wordprocessingml/2006/main" xmlns:w10="urn:schemas-microsoft-com:office:word" xmlns:w14="http://schemas.microsoft.com/office/word/2010/wordml" xmlns:wps="http://schemas.microsoft.com/office/word/2010/wordprocessingShape" xmlns:wpg="http://schemas.microsoft.com/office/word/2010/wordprocessingGroup" xmlns:mc="http://schemas.openxmlformats.org/markup-compatibility/2006" xmlns:v="urn:schemas-microsoft-com:vml" xmlns:o="urn:schemas-microsoft-com:office:office" xmlns:m="http://schemas.openxmlformats.org/officeDocument/2006/math" mc:Ignorable="w14">
-  <w:p>
-    <w:pPr>
-      <w:pStyle w:val="Header &amp; Footer"/>
-      <w:bidi w:val="0"/>
-    </w:pPr>
-    <w:r/>
-  </w:p>
-</w:ftr>
-</file>
-
-<file path=word/header1.xml><?xml version="1.0" encoding="utf-8"?>
-<w:hdr xmlns:r="http://schemas.openxmlformats.org/officeDocument/2006/relationships" xmlns:wp="http://schemas.openxmlformats.org/drawingml/2006/wordprocessingDrawing" xmlns:w="http://schemas.openxmlformats.org/wordprocessingml/2006/main" xmlns:w10="urn:schemas-microsoft-com:office:word" xmlns:w14="http://schemas.microsoft.com/office/word/2010/wordml" xmlns:wps="http://schemas.microsoft.com/office/word/2010/wordprocessingShape" xmlns:wpg="http://schemas.microsoft.com/office/word/2010/wordprocessingGroup" xmlns:mc="http://schemas.openxmlformats.org/markup-compatibility/2006" xmlns:v="urn:schemas-microsoft-com:vml" xmlns:o="urn:schemas-microsoft-com:office:office" xmlns:m="http://schemas.openxmlformats.org/officeDocument/2006/math" mc:Ignorable="w14">
-  <w:p>
-    <w:pPr>
-      <w:pStyle w:val="Body A"/>
-      <w:jc w:val="center"/>
-    </w:pPr>
-  </w:p>
+<w:ftr xmlns:mc="http://schemas.openxmlformats.org/markup-compatibility/2006" xmlns:o="urn:schemas-microsoft-com:office:office" xmlns:r="http://schemas.openxmlformats.org/officeDocument/2006/relationships" xmlns:m="http://schemas.openxmlformats.org/officeDocument/2006/math" xmlns:v="urn:schemas-microsoft-com:vml" xmlns:wp="http://schemas.openxmlformats.org/drawingml/2006/wordprocessingDrawing" xmlns:w10="urn:schemas-microsoft-com:office:word" xmlns:w="http://schemas.openxmlformats.org/wordprocessingml/2006/main" xmlns:wne="http://schemas.microsoft.com/office/word/2006/wordml" xmlns:sl="http://schemas.openxmlformats.org/schemaLibrary/2006/main" xmlns:a="http://schemas.openxmlformats.org/drawingml/2006/main" xmlns:pic="http://schemas.openxmlformats.org/drawingml/2006/picture" xmlns:c="http://schemas.openxmlformats.org/drawingml/2006/chart" xmlns:lc="http://schemas.openxmlformats.org/drawingml/2006/lockedCanvas" xmlns:dgm="http://schemas.openxmlformats.org/drawingml/2006/diagram" xmlns:wps="http://schemas.microsoft.com/office/word/2010/wordprocessingShape" xmlns:wpg="http://schemas.microsoft.com/office/word/2010/wordprocessingGroup" xmlns:w14="http://schemas.microsoft.com/office/word/2010/wordml" xmlns:w15="http://schemas.microsoft.com/office/word/2012/wordml" xmlns:w16="http://schemas.microsoft.com/office/word/2018/wordml" xmlns:w16cex="http://schemas.microsoft.com/office/word/2018/wordml/cex" xmlns:w16cid="http://schemas.microsoft.com/office/word/2016/wordml/cid" xmlns="http://schemas.microsoft.com/office/tasks/2019/documenttasks" xmlns:cr="http://schemas.microsoft.com/office/comments/2020/reactions">
   <w:p>
     <w:pPr>
       <w:pStyle w:val="Title"/>
       <w:jc w:val="center"/>
+      <w:rPr/>
     </w:pPr>
     <w:r>
-      <w:drawing xmlns:a="http://schemas.openxmlformats.org/drawingml/2006/main">
-        <wp:inline distT="0" distB="0" distL="0" distR="0">
-          <wp:extent cx="1768933" cy="2021847"/>
-          <wp:effectExtent l="0" t="0" r="0" b="0"/>
-          <wp:docPr id="1073741825" name="officeArt object" descr="{{Company Logo}}"/>
-          <wp:cNvGraphicFramePr/>
-          <a:graphic xmlns:a="http://schemas.openxmlformats.org/drawingml/2006/main">
+      <w:rPr/>
+      <w:drawing>
+        <wp:inline distB="0" distT="0" distL="0" distR="0">
+          <wp:extent cx="1568230" cy="1176173"/>
+          <wp:effectExtent b="0" l="0" r="0" t="0"/>
+          <wp:docPr descr="{{Company Logo}}" id="1073741828" name="image1.png"/>
+          <a:graphic>
             <a:graphicData uri="http://schemas.openxmlformats.org/drawingml/2006/picture">
-              <pic:pic xmlns:pic="http://schemas.openxmlformats.org/drawingml/2006/picture">
+              <pic:pic>
                 <pic:nvPicPr>
-                  <pic:cNvPr id="1073741825" name="{{Company Logo}}" descr="{{Company Logo}}"/>
-                  <pic:cNvPicPr>
-                    <a:picLocks noChangeAspect="1"/>
-                  </pic:cNvPicPr>
+                  <pic:cNvPr descr="{{Company Logo}}" id="0" name="image1.png"/>
+                  <pic:cNvPicPr preferRelativeResize="0"/>
                 </pic:nvPicPr>
                 <pic:blipFill>
-                  <a:blip r:embed="rId1">
-                    <a:extLst/>
-                  </a:blip>
+                  <a:blip r:embed="rId1"/>
+                  <a:srcRect b="0" l="0" r="0" t="0"/>
                   <a:stretch>
                     <a:fillRect/>
                   </a:stretch>
@@ -269,16 +302,10 @@
                 <pic:spPr>
                   <a:xfrm>
                     <a:off x="0" y="0"/>
-                    <a:ext cx="1768933" cy="2021847"/>
+                    <a:ext cx="1568230" cy="1176173"/>
                   </a:xfrm>
-                  <a:prstGeom prst="rect">
-                    <a:avLst/>
-                  </a:prstGeom>
-                  <a:ln w="12700" cap="flat">
-                    <a:noFill/>
-                    <a:miter lim="400000"/>
-                  </a:ln>
-                  <a:effectLst/>
+                  <a:prstGeom prst="rect"/>
+                  <a:ln/>
                 </pic:spPr>
               </pic:pic>
             </a:graphicData>
@@ -286,101 +313,338 @@
         </wp:inline>
       </w:drawing>
     </w:r>
+    <w:r>
+      <w:rPr>
+        <w:rtl w:val="0"/>
+      </w:rPr>
+    </w:r>
   </w:p>
   <w:p>
     <w:pPr>
       <w:pStyle w:val="Title"/>
       <w:jc w:val="center"/>
+      <w:rPr/>
     </w:pPr>
+    <w:bookmarkStart w:colFirst="0" w:colLast="0" w:name="_heading=h.41lh7uits55a" w:id="0"/>
+    <w:bookmarkEnd w:id="0"/>
+    <w:r>
+      <w:rPr>
+        <w:rtl w:val="0"/>
+      </w:rPr>
+    </w:r>
   </w:p>
   <w:p>
     <w:pPr>
       <w:pStyle w:val="Title"/>
       <w:jc w:val="center"/>
+      <w:rPr>
+        <w:rFonts w:ascii="Helvetica Neue" w:cs="Helvetica Neue" w:eastAsia="Helvetica Neue" w:hAnsi="Helvetica Neue"/>
+      </w:rPr>
+    </w:pPr>
+    <w:bookmarkStart w:colFirst="0" w:colLast="0" w:name="_heading=h.l3ebwyv45py9" w:id="1"/>
+    <w:bookmarkEnd w:id="1"/>
+    <w:r>
+      <w:rPr>
+        <w:rFonts w:ascii="Arial" w:cs="Arial" w:eastAsia="Arial" w:hAnsi="Arial"/>
+        <w:rtl w:val="0"/>
+      </w:rPr>
+      <w:t xml:space="preserve">{{Company Name}}</w:t>
+    </w:r>
+    <w:r>
+      <w:rPr>
+        <w:rtl w:val="0"/>
+      </w:rPr>
+    </w:r>
+  </w:p>
+</w:ftr>
+</file>
+
+<file path=word/header1.xml><?xml version="1.0" encoding="utf-8"?>
+<w:hdr xmlns:mc="http://schemas.openxmlformats.org/markup-compatibility/2006" xmlns:o="urn:schemas-microsoft-com:office:office" xmlns:r="http://schemas.openxmlformats.org/officeDocument/2006/relationships" xmlns:m="http://schemas.openxmlformats.org/officeDocument/2006/math" xmlns:v="urn:schemas-microsoft-com:vml" xmlns:wp="http://schemas.openxmlformats.org/drawingml/2006/wordprocessingDrawing" xmlns:w10="urn:schemas-microsoft-com:office:word" xmlns:w="http://schemas.openxmlformats.org/wordprocessingml/2006/main" xmlns:wne="http://schemas.microsoft.com/office/word/2006/wordml" xmlns:sl="http://schemas.openxmlformats.org/schemaLibrary/2006/main" xmlns:a="http://schemas.openxmlformats.org/drawingml/2006/main" xmlns:pic="http://schemas.openxmlformats.org/drawingml/2006/picture" xmlns:c="http://schemas.openxmlformats.org/drawingml/2006/chart" xmlns:lc="http://schemas.openxmlformats.org/drawingml/2006/lockedCanvas" xmlns:dgm="http://schemas.openxmlformats.org/drawingml/2006/diagram" xmlns:wps="http://schemas.microsoft.com/office/word/2010/wordprocessingShape" xmlns:wpg="http://schemas.microsoft.com/office/word/2010/wordprocessingGroup" xmlns:w14="http://schemas.microsoft.com/office/word/2010/wordml" xmlns:w15="http://schemas.microsoft.com/office/word/2012/wordml" xmlns:w16="http://schemas.microsoft.com/office/word/2018/wordml" xmlns:w16cex="http://schemas.microsoft.com/office/word/2018/wordml/cex" xmlns:w16cid="http://schemas.microsoft.com/office/word/2016/wordml/cid" xmlns="http://schemas.microsoft.com/office/tasks/2019/documenttasks" xmlns:cr="http://schemas.microsoft.com/office/comments/2020/reactions">
+  <w:p>
+    <w:pPr>
+      <w:keepNext w:val="0"/>
+      <w:keepLines w:val="0"/>
+      <w:pageBreakBefore w:val="0"/>
+      <w:widowControl w:val="1"/>
+      <w:pBdr>
+        <w:top w:space="0" w:sz="0" w:val="nil"/>
+        <w:left w:space="0" w:sz="0" w:val="nil"/>
+        <w:bottom w:space="0" w:sz="0" w:val="nil"/>
+        <w:right w:space="0" w:sz="0" w:val="nil"/>
+        <w:between w:space="0" w:sz="0" w:val="nil"/>
+      </w:pBdr>
+      <w:shd w:fill="auto" w:val="clear"/>
+      <w:spacing w:after="0" w:before="0" w:line="276" w:lineRule="auto"/>
+      <w:ind w:left="0" w:right="0" w:firstLine="0"/>
+      <w:jc w:val="center"/>
+      <w:rPr>
+        <w:rFonts w:ascii="Arial" w:cs="Arial" w:eastAsia="Arial" w:hAnsi="Arial"/>
+        <w:b w:val="0"/>
+        <w:i w:val="0"/>
+        <w:smallCaps w:val="0"/>
+        <w:strike w:val="0"/>
+        <w:color w:val="000000"/>
+        <w:sz w:val="22"/>
+        <w:szCs w:val="22"/>
+        <w:u w:val="none"/>
+        <w:shd w:fill="auto" w:val="clear"/>
+        <w:vertAlign w:val="baseline"/>
+      </w:rPr>
     </w:pPr>
     <w:r>
       <w:rPr>
-        <w:rFonts w:ascii="Arial" w:hAnsi="Arial"/>
         <w:rtl w:val="0"/>
-        <w:lang w:val="en-US"/>
       </w:rPr>
-      <w:t>{{Company Name}}</w:t>
+    </w:r>
+  </w:p>
+  <w:p>
+    <w:pPr>
+      <w:pStyle w:val="Title"/>
+      <w:jc w:val="center"/>
+      <w:rPr/>
+    </w:pPr>
+    <w:r>
+      <w:rPr/>
+      <w:drawing>
+        <wp:inline distB="0" distT="0" distL="0" distR="0">
+          <wp:extent cx="1568230" cy="1176173"/>
+          <wp:effectExtent b="0" l="0" r="0" t="0"/>
+          <wp:docPr descr="{{Company Logo}}" id="1073741829" name="image1.png"/>
+          <a:graphic>
+            <a:graphicData uri="http://schemas.openxmlformats.org/drawingml/2006/picture">
+              <pic:pic>
+                <pic:nvPicPr>
+                  <pic:cNvPr descr="{{Company Logo}}" id="0" name="image1.png"/>
+                  <pic:cNvPicPr preferRelativeResize="0"/>
+                </pic:nvPicPr>
+                <pic:blipFill>
+                  <a:blip r:embed="rId1"/>
+                  <a:srcRect b="0" l="0" r="0" t="0"/>
+                  <a:stretch>
+                    <a:fillRect/>
+                  </a:stretch>
+                </pic:blipFill>
+                <pic:spPr>
+                  <a:xfrm>
+                    <a:off x="0" y="0"/>
+                    <a:ext cx="1568230" cy="1176173"/>
+                  </a:xfrm>
+                  <a:prstGeom prst="rect"/>
+                  <a:ln/>
+                </pic:spPr>
+              </pic:pic>
+            </a:graphicData>
+          </a:graphic>
+        </wp:inline>
+      </w:drawing>
+    </w:r>
+    <w:r>
+      <w:rPr>
+        <w:rtl w:val="0"/>
+      </w:rPr>
+    </w:r>
+  </w:p>
+  <w:p>
+    <w:pPr>
+      <w:pStyle w:val="Title"/>
+      <w:jc w:val="center"/>
+      <w:rPr/>
+    </w:pPr>
+    <w:r>
+      <w:rPr>
+        <w:rtl w:val="0"/>
+      </w:rPr>
+    </w:r>
+  </w:p>
+  <w:p>
+    <w:pPr>
+      <w:pStyle w:val="Title"/>
+      <w:jc w:val="center"/>
+      <w:rPr/>
+    </w:pPr>
+    <w:r>
+      <w:rPr>
+        <w:rFonts w:ascii="Arial" w:cs="Arial" w:eastAsia="Arial" w:hAnsi="Arial"/>
+        <w:rtl w:val="0"/>
+      </w:rPr>
+      <w:t xml:space="preserve">{{Company Name}}</w:t>
+    </w:r>
+    <w:r>
+      <w:rPr>
+        <w:rtl w:val="0"/>
+      </w:rPr>
     </w:r>
   </w:p>
 </w:hdr>
 </file>
 
+<file path=word/numbering.xml><?xml version="1.0" encoding="utf-8"?>
+<w:numbering xmlns:mc="http://schemas.openxmlformats.org/markup-compatibility/2006" xmlns:o="urn:schemas-microsoft-com:office:office" xmlns:r="http://schemas.openxmlformats.org/officeDocument/2006/relationships" xmlns:m="http://schemas.openxmlformats.org/officeDocument/2006/math" xmlns:v="urn:schemas-microsoft-com:vml" xmlns:wp="http://schemas.openxmlformats.org/drawingml/2006/wordprocessingDrawing" xmlns:w10="urn:schemas-microsoft-com:office:word" xmlns:w="http://schemas.openxmlformats.org/wordprocessingml/2006/main" xmlns:wne="http://schemas.microsoft.com/office/word/2006/wordml" xmlns:sl="http://schemas.openxmlformats.org/schemaLibrary/2006/main" xmlns:a="http://schemas.openxmlformats.org/drawingml/2006/main" xmlns:pic="http://schemas.openxmlformats.org/drawingml/2006/picture" xmlns:c="http://schemas.openxmlformats.org/drawingml/2006/chart" xmlns:lc="http://schemas.openxmlformats.org/drawingml/2006/lockedCanvas" xmlns:dgm="http://schemas.openxmlformats.org/drawingml/2006/diagram" xmlns:wps="http://schemas.microsoft.com/office/word/2010/wordprocessingShape" xmlns:wpg="http://schemas.microsoft.com/office/word/2010/wordprocessingGroup" xmlns:w14="http://schemas.microsoft.com/office/word/2010/wordml" xmlns:w15="http://schemas.microsoft.com/office/word/2012/wordml" xmlns:w16="http://schemas.microsoft.com/office/word/2018/wordml" xmlns:w16cex="http://schemas.microsoft.com/office/word/2018/wordml/cex" xmlns:w16cid="http://schemas.microsoft.com/office/word/2016/wordml/cid" xmlns="http://schemas.microsoft.com/office/tasks/2019/documenttasks" xmlns:cr="http://schemas.microsoft.com/office/comments/2020/reactions"/>
+</file>
+
 <file path=word/styles.xml><?xml version="1.0" encoding="utf-8"?>
-<w:styles xmlns:w="http://schemas.openxmlformats.org/wordprocessingml/2006/main" xmlns:mc="http://schemas.openxmlformats.org/markup-compatibility/2006" xmlns:w14="http://schemas.microsoft.com/office/word/2010/wordml" mc:Ignorable="w14">
+<w:styles xmlns:mc="http://schemas.openxmlformats.org/markup-compatibility/2006" xmlns:o="urn:schemas-microsoft-com:office:office" xmlns:r="http://schemas.openxmlformats.org/officeDocument/2006/relationships" xmlns:m="http://schemas.openxmlformats.org/officeDocument/2006/math" xmlns:v="urn:schemas-microsoft-com:vml" xmlns:wp="http://schemas.openxmlformats.org/drawingml/2006/wordprocessingDrawing" xmlns:w10="urn:schemas-microsoft-com:office:word" xmlns:w="http://schemas.openxmlformats.org/wordprocessingml/2006/main" xmlns:wne="http://schemas.microsoft.com/office/word/2006/wordml" xmlns:sl="http://schemas.openxmlformats.org/schemaLibrary/2006/main" xmlns:a="http://schemas.openxmlformats.org/drawingml/2006/main" xmlns:pic="http://schemas.openxmlformats.org/drawingml/2006/picture" xmlns:c="http://schemas.openxmlformats.org/drawingml/2006/chart" xmlns:lc="http://schemas.openxmlformats.org/drawingml/2006/lockedCanvas" xmlns:dgm="http://schemas.openxmlformats.org/drawingml/2006/diagram" xmlns:wps="http://schemas.microsoft.com/office/word/2010/wordprocessingShape" xmlns:wpg="http://schemas.microsoft.com/office/word/2010/wordprocessingGroup" xmlns:w14="http://schemas.microsoft.com/office/word/2010/wordml" xmlns:w15="http://schemas.microsoft.com/office/word/2012/wordml" xmlns:w16="http://schemas.microsoft.com/office/word/2018/wordml" xmlns:w16cex="http://schemas.microsoft.com/office/word/2018/wordml/cex" xmlns:w16cid="http://schemas.microsoft.com/office/word/2016/wordml/cid" xmlns="http://schemas.microsoft.com/office/tasks/2019/documenttasks" xmlns:cr="http://schemas.microsoft.com/office/comments/2020/reactions">
   <w:docDefaults>
     <w:rPrDefault>
       <w:rPr>
-        <w:rFonts w:ascii="Times New Roman" w:cs="Times New Roman" w:hAnsi="Times New Roman" w:eastAsia="Arial Unicode MS"/>
-        <w:b w:val="0"/>
-        <w:bCs w:val="0"/>
-        <w:i w:val="0"/>
-        <w:iCs w:val="0"/>
-        <w:caps w:val="0"/>
-        <w:smallCaps w:val="0"/>
-        <w:strike w:val="0"/>
-        <w:dstrike w:val="0"/>
-        <w:outline w:val="0"/>
-        <w:emboss w:val="0"/>
-        <w:imprint w:val="0"/>
-        <w:vanish w:val="0"/>
-        <w:color w:val="auto"/>
-        <w:spacing w:val="0"/>
-        <w:w w:val="100"/>
-        <w:kern w:val="0"/>
-        <w:position w:val="0"/>
-        <w:sz w:val="20"/>
-        <w:szCs w:val="20"/>
-        <w:u w:val="none" w:color="auto"/>
-        <w:bdr w:val="nil"/>
-        <w:vertAlign w:val="baseline"/>
-        <w:lang/>
+        <w:sz w:val="24"/>
+        <w:szCs w:val="24"/>
+        <w:lang w:val="en-US"/>
       </w:rPr>
     </w:rPrDefault>
     <w:pPrDefault>
-      <w:pPr>
-        <w:keepNext w:val="0"/>
-        <w:keepLines w:val="0"/>
-        <w:pageBreakBefore w:val="0"/>
-        <w:framePr w:anchorLock="0" w:w="0" w:h="0" w:vSpace="0" w:hSpace="0" w:xAlign="left" w:y="0" w:hRule="exact" w:vAnchor="margin"/>
-        <w:widowControl w:val="1"/>
-        <w:numPr>
-          <w:ilvl w:val="0"/>
-          <w:numId w:val="0"/>
-        </w:numPr>
-        <w:suppressLineNumbers w:val="0"/>
-        <w:pBdr>
-          <w:top w:val="nil"/>
-          <w:left w:val="nil"/>
-          <w:bottom w:val="nil"/>
-          <w:right w:val="nil"/>
-          <w:between w:val="nil"/>
-          <w:bar w:val="nil"/>
-        </w:pBdr>
-        <w:shd w:val="clear" w:color="auto" w:fill="auto"/>
-        <w:suppressAutoHyphens w:val="0"/>
-        <w:spacing w:before="0" w:beforeAutospacing="0" w:after="0" w:afterAutospacing="0" w:line="240" w:lineRule="auto"/>
-        <w:ind w:left="0" w:right="0" w:firstLine="0"/>
-        <w:jc w:val="left"/>
-        <w:outlineLvl w:val="9"/>
-      </w:pPr>
+      <w:pPr/>
     </w:pPrDefault>
   </w:docDefaults>
-  <w:style w:type="paragraph" w:default="1" w:styleId="Normal">
+  <w:style w:type="paragraph" w:styleId="Normal" w:default="1">
+    <w:name w:val="normal"/>
+  </w:style>
+  <w:style w:type="table" w:styleId="TableNormal" w:default="1">
+    <w:name w:val="Table Normal"/>
+  </w:style>
+  <w:style w:type="paragraph" w:styleId="Heading1">
+    <w:name w:val="heading 1"/>
+    <w:basedOn w:val="Normal"/>
+    <w:next w:val="Normal"/>
+    <w:pPr>
+      <w:keepNext w:val="1"/>
+      <w:keepLines w:val="1"/>
+      <w:pageBreakBefore w:val="0"/>
+      <w:spacing w:after="120" w:before="480" w:lineRule="auto"/>
+    </w:pPr>
+    <w:rPr>
+      <w:b w:val="1"/>
+      <w:sz w:val="48"/>
+      <w:szCs w:val="48"/>
+    </w:rPr>
+  </w:style>
+  <w:style w:type="paragraph" w:styleId="Heading2">
+    <w:name w:val="heading 2"/>
+    <w:basedOn w:val="Normal"/>
+    <w:next w:val="Normal"/>
+    <w:pPr>
+      <w:keepNext w:val="1"/>
+      <w:keepLines w:val="1"/>
+      <w:pageBreakBefore w:val="0"/>
+      <w:spacing w:after="80" w:before="360" w:lineRule="auto"/>
+    </w:pPr>
+    <w:rPr>
+      <w:b w:val="1"/>
+      <w:sz w:val="36"/>
+      <w:szCs w:val="36"/>
+    </w:rPr>
+  </w:style>
+  <w:style w:type="paragraph" w:styleId="Heading3">
+    <w:name w:val="heading 3"/>
+    <w:basedOn w:val="Normal"/>
+    <w:next w:val="Normal"/>
+    <w:pPr>
+      <w:keepNext w:val="1"/>
+      <w:keepLines w:val="1"/>
+      <w:pageBreakBefore w:val="0"/>
+      <w:spacing w:after="80" w:before="280" w:lineRule="auto"/>
+    </w:pPr>
+    <w:rPr>
+      <w:b w:val="1"/>
+      <w:sz w:val="28"/>
+      <w:szCs w:val="28"/>
+    </w:rPr>
+  </w:style>
+  <w:style w:type="paragraph" w:styleId="Heading4">
+    <w:name w:val="heading 4"/>
+    <w:basedOn w:val="Normal"/>
+    <w:next w:val="Normal"/>
+    <w:pPr>
+      <w:keepNext w:val="1"/>
+      <w:keepLines w:val="1"/>
+      <w:pageBreakBefore w:val="0"/>
+      <w:spacing w:after="40" w:before="240" w:lineRule="auto"/>
+    </w:pPr>
+    <w:rPr>
+      <w:b w:val="1"/>
+      <w:sz w:val="24"/>
+      <w:szCs w:val="24"/>
+    </w:rPr>
+  </w:style>
+  <w:style w:type="paragraph" w:styleId="Heading5">
+    <w:name w:val="heading 5"/>
+    <w:basedOn w:val="Normal"/>
+    <w:next w:val="Normal"/>
+    <w:pPr>
+      <w:keepNext w:val="1"/>
+      <w:keepLines w:val="1"/>
+      <w:pageBreakBefore w:val="0"/>
+      <w:spacing w:after="40" w:before="220" w:lineRule="auto"/>
+    </w:pPr>
+    <w:rPr>
+      <w:b w:val="1"/>
+      <w:sz w:val="22"/>
+      <w:szCs w:val="22"/>
+    </w:rPr>
+  </w:style>
+  <w:style w:type="paragraph" w:styleId="Heading6">
+    <w:name w:val="heading 6"/>
+    <w:basedOn w:val="Normal"/>
+    <w:next w:val="Normal"/>
+    <w:pPr>
+      <w:keepNext w:val="1"/>
+      <w:keepLines w:val="1"/>
+      <w:pageBreakBefore w:val="0"/>
+      <w:spacing w:after="40" w:before="200" w:lineRule="auto"/>
+    </w:pPr>
+    <w:rPr>
+      <w:b w:val="1"/>
+      <w:sz w:val="20"/>
+      <w:szCs w:val="20"/>
+    </w:rPr>
+  </w:style>
+  <w:style w:type="paragraph" w:styleId="Title">
+    <w:name w:val="Title"/>
+    <w:basedOn w:val="Normal"/>
+    <w:next w:val="Normal"/>
+    <w:pPr>
+      <w:keepNext w:val="1"/>
+      <w:keepLines w:val="0"/>
+      <w:pageBreakBefore w:val="0"/>
+      <w:widowControl w:val="1"/>
+      <w:pBdr>
+        <w:top w:space="0" w:sz="0" w:val="nil"/>
+        <w:left w:space="0" w:sz="0" w:val="nil"/>
+        <w:bottom w:space="0" w:sz="0" w:val="nil"/>
+        <w:right w:space="0" w:sz="0" w:val="nil"/>
+        <w:between w:space="0" w:sz="0" w:val="nil"/>
+      </w:pBdr>
+      <w:shd w:fill="auto" w:val="clear"/>
+      <w:spacing w:after="0" w:before="0" w:line="240" w:lineRule="auto"/>
+      <w:ind w:left="0" w:right="0" w:firstLine="0"/>
+      <w:jc w:val="left"/>
+    </w:pPr>
+    <w:rPr>
+      <w:rFonts w:ascii="Helvetica Neue" w:cs="Helvetica Neue" w:eastAsia="Helvetica Neue" w:hAnsi="Helvetica Neue"/>
+      <w:b w:val="1"/>
+      <w:i w:val="0"/>
+      <w:smallCaps w:val="0"/>
+      <w:strike w:val="0"/>
+      <w:color w:val="000000"/>
+      <w:sz w:val="60"/>
+      <w:szCs w:val="60"/>
+      <w:u w:val="none"/>
+      <w:shd w:fill="auto" w:val="clear"/>
+      <w:vertAlign w:val="baseline"/>
+    </w:rPr>
+  </w:style>
+  <w:style w:type="paragraph" w:styleId="Normal" w:default="1">
     <w:name w:val="Normal"/>
     <w:next w:val="Normal"/>
     <w:pPr/>
     <w:rPr>
       <w:sz w:val="24"/>
       <w:szCs w:val="24"/>
-      <w:lang w:val="en-US" w:eastAsia="en-US" w:bidi="ar-SA"/>
+      <w:lang w:bidi="ar-SA" w:eastAsia="en-US" w:val="en-US"/>
     </w:rPr>
   </w:style>
-  <w:style w:type="character" w:default="1" w:styleId="Default Paragraph Font">
+  <w:style w:type="character" w:styleId="Default Paragraph Font" w:default="1">
     <w:name w:val="Default Paragraph Font"/>
     <w:next w:val="Default Paragraph Font"/>
   </w:style>
@@ -390,12 +654,12 @@
       <w:u w:val="single"/>
     </w:rPr>
   </w:style>
-  <w:style w:type="table" w:default="1" w:styleId="Table Normal">
+  <w:style w:type="table" w:styleId="Table Normal" w:default="1">
     <w:name w:val="Table Normal"/>
     <w:next w:val="Table Normal"/>
     <w:pPr/>
     <w:tblPr>
-      <w:tblInd w:w="0" w:type="dxa"/>
+      <w:tblInd w:w="0.0" w:type="dxa"/>
     </w:tblPr>
     <w:trPr/>
     <w:tcPr/>
@@ -412,7 +676,7 @@
     <w:tblStylePr w:type="seCell"/>
     <w:tblStylePr w:type="swCell"/>
   </w:style>
-  <w:style w:type="numbering" w:default="1" w:styleId="No List">
+  <w:style w:type="numbering" w:styleId="No List" w:default="1">
     <w:name w:val="No List"/>
     <w:next w:val="No List"/>
     <w:pPr/>
@@ -425,16 +689,16 @@
       <w:keepLines w:val="0"/>
       <w:pageBreakBefore w:val="0"/>
       <w:widowControl w:val="1"/>
-      <w:shd w:val="clear" w:color="auto" w:fill="auto"/>
+      <w:shd w:color="auto" w:fill="auto" w:val="clear"/>
       <w:suppressAutoHyphens w:val="0"/>
       <w:bidi w:val="0"/>
-      <w:spacing w:before="0" w:after="0" w:line="276" w:lineRule="auto"/>
+      <w:spacing w:after="0" w:before="0" w:line="276" w:lineRule="auto"/>
       <w:ind w:left="0" w:right="0" w:firstLine="0"/>
       <w:jc w:val="left"/>
       <w:outlineLvl w:val="9"/>
     </w:pPr>
     <w:rPr>
-      <w:rFonts w:ascii="Arial" w:cs="Arial Unicode MS" w:hAnsi="Arial" w:eastAsia="Arial Unicode MS"/>
+      <w:rFonts w:ascii="Arial" w:cs="Arial Unicode MS" w:eastAsia="Arial Unicode MS" w:hAnsi="Arial"/>
       <w:b w:val="0"/>
       <w:bCs w:val="0"/>
       <w:i w:val="0"/>
@@ -450,18 +714,18 @@
       <w:position w:val="0"/>
       <w:sz w:val="22"/>
       <w:szCs w:val="22"/>
-      <w:u w:val="none" w:color="000000"/>
-      <w:shd w:val="nil" w:color="auto" w:fill="auto"/>
+      <w:u w:color="000000" w:val="none"/>
+      <w:shd w:color="auto" w:fill="auto" w:val="nil"/>
       <w:vertAlign w:val="baseline"/>
-      <w14:textOutline w14:w="12700" w14:cap="flat">
-        <w14:noFill/>
-        <w14:miter w14:lim="400000"/>
-      </w14:textOutline>
       <w14:textFill>
         <w14:solidFill>
           <w14:srgbClr w14:val="000000"/>
         </w14:solidFill>
       </w14:textFill>
+      <w14:textOutline w14:cap="flat" w14:w="12700">
+        <w14:noFill/>
+        <w14:miter w14:lim="400000"/>
+      </w14:textOutline>
     </w:rPr>
   </w:style>
   <w:style w:type="paragraph" w:styleId="Title">
@@ -472,16 +736,16 @@
       <w:keepLines w:val="0"/>
       <w:pageBreakBefore w:val="0"/>
       <w:widowControl w:val="1"/>
-      <w:shd w:val="clear" w:color="auto" w:fill="auto"/>
+      <w:shd w:color="auto" w:fill="auto" w:val="clear"/>
       <w:suppressAutoHyphens w:val="0"/>
       <w:bidi w:val="0"/>
-      <w:spacing w:before="0" w:after="0" w:line="240" w:lineRule="auto"/>
+      <w:spacing w:after="0" w:before="0" w:line="240" w:lineRule="auto"/>
       <w:ind w:left="0" w:right="0" w:firstLine="0"/>
       <w:jc w:val="left"/>
       <w:outlineLvl w:val="9"/>
     </w:pPr>
     <w:rPr>
-      <w:rFonts w:ascii="Helvetica Neue" w:cs="Arial Unicode MS" w:hAnsi="Helvetica Neue" w:eastAsia="Arial Unicode MS"/>
+      <w:rFonts w:ascii="Helvetica Neue" w:cs="Arial Unicode MS" w:eastAsia="Arial Unicode MS" w:hAnsi="Helvetica Neue"/>
       <w:b w:val="1"/>
       <w:bCs w:val="1"/>
       <w:i w:val="0"/>
@@ -497,19 +761,19 @@
       <w:position w:val="0"/>
       <w:sz w:val="60"/>
       <w:szCs w:val="60"/>
-      <w:u w:val="none" w:color="000000"/>
-      <w:shd w:val="nil" w:color="auto" w:fill="auto"/>
+      <w:u w:color="000000" w:val="none"/>
+      <w:shd w:color="auto" w:fill="auto" w:val="nil"/>
       <w:vertAlign w:val="baseline"/>
       <w:lang w:val="en-US"/>
-      <w14:textOutline w14:w="12700" w14:cap="flat">
-        <w14:noFill/>
-        <w14:miter w14:lim="400000"/>
-      </w14:textOutline>
       <w14:textFill>
         <w14:solidFill>
           <w14:srgbClr w14:val="000000"/>
         </w14:solidFill>
       </w14:textFill>
+      <w14:textOutline w14:cap="flat" w14:w="12700">
+        <w14:noFill/>
+        <w14:miter w14:lim="400000"/>
+      </w14:textOutline>
     </w:rPr>
   </w:style>
   <w:style w:type="paragraph" w:styleId="Header &amp; Footer">
@@ -520,19 +784,19 @@
       <w:keepLines w:val="0"/>
       <w:pageBreakBefore w:val="0"/>
       <w:widowControl w:val="1"/>
-      <w:shd w:val="clear" w:color="auto" w:fill="auto"/>
+      <w:shd w:color="auto" w:fill="auto" w:val="clear"/>
       <w:tabs>
         <w:tab w:val="right" w:pos="9020"/>
       </w:tabs>
       <w:suppressAutoHyphens w:val="0"/>
       <w:bidi w:val="0"/>
-      <w:spacing w:before="0" w:after="0" w:line="240" w:lineRule="auto"/>
+      <w:spacing w:after="0" w:before="0" w:line="240" w:lineRule="auto"/>
       <w:ind w:left="0" w:right="0" w:firstLine="0"/>
       <w:jc w:val="left"/>
       <w:outlineLvl w:val="9"/>
     </w:pPr>
     <w:rPr>
-      <w:rFonts w:ascii="Helvetica Neue" w:cs="Helvetica Neue" w:hAnsi="Helvetica Neue" w:eastAsia="Helvetica Neue"/>
+      <w:rFonts w:ascii="Helvetica Neue" w:cs="Helvetica Neue" w:eastAsia="Helvetica Neue" w:hAnsi="Helvetica Neue"/>
       <w:b w:val="0"/>
       <w:bCs w:val="0"/>
       <w:i w:val="0"/>
@@ -549,16 +813,34 @@
       <w:sz w:val="24"/>
       <w:szCs w:val="24"/>
       <w:u w:val="none"/>
-      <w:shd w:val="nil" w:color="auto" w:fill="auto"/>
+      <w:shd w:color="auto" w:fill="auto" w:val="nil"/>
       <w:vertAlign w:val="baseline"/>
-      <w14:textOutline>
-        <w14:noFill/>
-      </w14:textOutline>
       <w14:textFill>
         <w14:solidFill>
           <w14:srgbClr w14:val="000000"/>
         </w14:solidFill>
       </w14:textFill>
+      <w14:textOutline>
+        <w14:noFill/>
+      </w14:textOutline>
+    </w:rPr>
+  </w:style>
+  <w:style w:type="paragraph" w:styleId="Subtitle">
+    <w:name w:val="Subtitle"/>
+    <w:basedOn w:val="Normal"/>
+    <w:next w:val="Normal"/>
+    <w:pPr>
+      <w:keepNext w:val="1"/>
+      <w:keepLines w:val="1"/>
+      <w:pageBreakBefore w:val="0"/>
+      <w:spacing w:after="80" w:before="360" w:lineRule="auto"/>
+    </w:pPr>
+    <w:rPr>
+      <w:rFonts w:ascii="Georgia" w:cs="Georgia" w:eastAsia="Georgia" w:hAnsi="Georgia"/>
+      <w:i w:val="1"/>
+      <w:color w:val="666666"/>
+      <w:sz w:val="48"/>
+      <w:szCs w:val="48"/>
     </w:rPr>
   </w:style>
 </w:styles>
@@ -1646,4 +1928,19 @@
     </a:txDef>
   </a:objectDefaults>
 </a:theme>
+</file>
+
+<file path=customXML/item1.xml><?xml version="1.0" encoding="utf-8"?>
+<go:gDocsCustomXmlDataStorage xmlns:go="http://customooxmlschemas.google.com/" xmlns:r="http://schemas.openxmlformats.org/officeDocument/2006/relationships" uri="GoogleDocsCustomDataVersion2">
+  <go:docsCustomData xmlns:go="http://customooxmlschemas.google.com/" roundtripDataSignature="AMtx7mjBBFEHnXgKAatoxNl7jQsEKTXBsQ==">CgMxLjAyDmguNDFsaDd1aXRzNTVhMg5oLmwzZWJ3eXY0NXB5OTgAciExWXBXd3N2VlQ2ajdfVEFJRmRfbDZ0Yl9vTi1pUi1mM0o=</go:docsCustomData>
+</go:gDocsCustomXmlDataStorage>
+</file>
+
+<file path=customXML/itemProps1.xml><?xml version="1.0" encoding="utf-8"?>
+<ds:datastoreItem xmlns:ds="http://schemas.openxmlformats.org/officeDocument/2006/customXml" ds:itemID="{11111111-1234-1234-1234-123412341234}">
+  <ds:schemaRefs>
+    <ds:schemaRef ds:uri="http://schemas.openxmlformats.org/officeDocument/2006/relationships"/>
+    <ds:schemaRef ds:uri="http://customooxmlschemas.google.com/"/>
+  </ds:schemaRefs>
+</ds:datastoreItem>
 </file>
</xml_diff>